<commit_message>
doc(planTest): Compléter le plan de tests pour la fonctionnalité de création d'un compte utilisateur
[30MIN][DONE]
</commit_message>
<xml_diff>
--- a/doc/E-P_Test-TeixeiraSottile-Strategietest.docx
+++ b/doc/E-P_Test-TeixeiraSottile-Strategietest.docx
@@ -982,77 +982,6 @@
           </w:p>
         </w:tc>
       </w:tr>
-      <w:tr>
-        <w:tc>
-          <w:tcPr>
-            <w:tcW w:w="2160" w:type="dxa"/>
-            <w:hideMark/>
-          </w:tcPr>
-          <w:p>
-            <w:r>
-              <w:t>PROD (Production)</w:t>
-            </w:r>
-          </w:p>
-        </w:tc>
-        <w:tc>
-          <w:tcPr>
-            <w:tcW w:w="2160" w:type="dxa"/>
-            <w:hideMark/>
-          </w:tcPr>
-          <w:p>
-            <w:proofErr w:type="spellStart"/>
-            <w:r>
-              <w:t>Utilisation</w:t>
-            </w:r>
-            <w:proofErr w:type="spellEnd"/>
-            <w:r>
-              <w:t xml:space="preserve"> </w:t>
-            </w:r>
-            <w:proofErr w:type="spellStart"/>
-            <w:r>
-              <w:t>réelle</w:t>
-            </w:r>
-            <w:proofErr w:type="spellEnd"/>
-          </w:p>
-        </w:tc>
-        <w:tc>
-          <w:tcPr>
-            <w:tcW w:w="2160" w:type="dxa"/>
-            <w:hideMark/>
-          </w:tcPr>
-          <w:p>
-            <w:r>
-              <w:t xml:space="preserve">Données </w:t>
-            </w:r>
-            <w:proofErr w:type="spellStart"/>
-            <w:r>
-              <w:t>réelles</w:t>
-            </w:r>
-            <w:proofErr w:type="spellEnd"/>
-          </w:p>
-        </w:tc>
-        <w:tc>
-          <w:tcPr>
-            <w:tcW w:w="2417" w:type="dxa"/>
-            <w:hideMark/>
-          </w:tcPr>
-          <w:p>
-            <w:proofErr w:type="spellStart"/>
-            <w:r>
-              <w:t>Utilisateurs</w:t>
-            </w:r>
-            <w:proofErr w:type="spellEnd"/>
-            <w:r>
-              <w:t xml:space="preserve"> </w:t>
-            </w:r>
-            <w:proofErr w:type="spellStart"/>
-            <w:r>
-              <w:t>finaux</w:t>
-            </w:r>
-            <w:proofErr w:type="spellEnd"/>
-          </w:p>
-        </w:tc>
-      </w:tr>
     </w:tbl>
     <w:p>
       <w:pPr>
@@ -1207,21 +1136,12 @@
                 <w:lang w:val="fr-CH"/>
               </w:rPr>
             </w:pPr>
-            <w:proofErr w:type="gramStart"/>
             <w:r>
               <w:rPr>
                 <w:rFonts w:ascii="Calibri" w:eastAsia="Calibri" w:hAnsi="Calibri" w:cs="Calibri"/>
                 <w:lang w:val="fr-CH"/>
               </w:rPr>
-              <w:t>localhost:</w:t>
-            </w:r>
-            <w:proofErr w:type="gramEnd"/>
-            <w:r>
-              <w:rPr>
-                <w:rFonts w:ascii="Calibri" w:eastAsia="Calibri" w:hAnsi="Calibri" w:cs="Calibri"/>
-                <w:lang w:val="fr-CH"/>
-              </w:rPr>
-              <w:t>5173 (front) / localhost:3000 (API)</w:t>
+              <w:t>localhost:5173 (front) / localhost:3000 (API)</w:t>
             </w:r>
           </w:p>
         </w:tc>
@@ -1708,33 +1628,6 @@
           <w:lang w:val="fr-CH"/>
         </w:rPr>
         <w:lastRenderedPageBreak/>
-        <w:t>7. Planification</w:t>
-      </w:r>
-    </w:p>
-    <w:p>
-      <w:pPr>
-        <w:rPr>
-          <w:lang w:val="fr-CH"/>
-        </w:rPr>
-      </w:pPr>
-      <w:r>
-        <w:rPr>
-          <w:lang w:val="fr-CH"/>
-        </w:rPr>
-        <w:t>Les tests sont répartis sur 3 semaine : 5, 6 et 7.</w:t>
-      </w:r>
-    </w:p>
-    <w:p>
-      <w:pPr>
-        <w:pStyle w:val="Titre1"/>
-        <w:rPr>
-          <w:lang w:val="fr-CH"/>
-        </w:rPr>
-      </w:pPr>
-      <w:r>
-        <w:rPr>
-          <w:lang w:val="fr-CH"/>
-        </w:rPr>
         <w:t>8. Critères d’entrée et de sortie</w:t>
       </w:r>
     </w:p>
@@ -1801,27 +1694,6 @@
           <w:lang w:val="fr-CH"/>
         </w:rPr>
         <w:t>Le code de la fonctionnalité est terminé.</w:t>
-      </w:r>
-    </w:p>
-    <w:p>
-      <w:pPr>
-        <w:pStyle w:val="Paragraphedeliste"/>
-        <w:numPr>
-          <w:ilvl w:val="0"/>
-          <w:numId w:val="3"/>
-        </w:numPr>
-        <w:spacing w:before="240" w:after="240"/>
-        <w:rPr>
-          <w:rFonts w:ascii="Calibri" w:eastAsia="Calibri" w:hAnsi="Calibri" w:cs="Calibri"/>
-          <w:lang w:val="fr-CH"/>
-        </w:rPr>
-      </w:pPr>
-      <w:r>
-        <w:rPr>
-          <w:rFonts w:ascii="Calibri" w:eastAsia="Calibri" w:hAnsi="Calibri" w:cs="Calibri"/>
-          <w:lang w:val="fr-CH"/>
-        </w:rPr>
-        <w:t>L'environnement de test est déployé.</w:t>
       </w:r>
     </w:p>
     <w:p>
@@ -2047,19 +1919,11 @@
           <w:rFonts w:ascii="Calibri" w:eastAsia="Calibri" w:hAnsi="Calibri" w:cs="Calibri"/>
         </w:rPr>
       </w:pPr>
-      <w:proofErr w:type="gramStart"/>
       <w:r>
         <w:rPr>
           <w:rFonts w:ascii="Calibri" w:eastAsia="Calibri" w:hAnsi="Calibri" w:cs="Calibri"/>
         </w:rPr>
-        <w:t>Backend :</w:t>
-      </w:r>
-      <w:proofErr w:type="gramEnd"/>
-      <w:r>
-        <w:rPr>
-          <w:rFonts w:ascii="Calibri" w:eastAsia="Calibri" w:hAnsi="Calibri" w:cs="Calibri"/>
-        </w:rPr>
-        <w:t xml:space="preserve"> ≥ 70%</w:t>
+        <w:t>Backend : ≥ 70%</w:t>
       </w:r>
     </w:p>
     <w:p>
@@ -2074,19 +1938,11 @@
           <w:rFonts w:ascii="Calibri" w:eastAsia="Calibri" w:hAnsi="Calibri" w:cs="Calibri"/>
         </w:rPr>
       </w:pPr>
-      <w:proofErr w:type="gramStart"/>
       <w:r>
         <w:rPr>
           <w:rFonts w:ascii="Calibri" w:eastAsia="Calibri" w:hAnsi="Calibri" w:cs="Calibri"/>
         </w:rPr>
-        <w:t>Frontend :</w:t>
-      </w:r>
-      <w:proofErr w:type="gramEnd"/>
-      <w:r>
-        <w:rPr>
-          <w:rFonts w:ascii="Calibri" w:eastAsia="Calibri" w:hAnsi="Calibri" w:cs="Calibri"/>
-        </w:rPr>
-        <w:t xml:space="preserve"> ≥ 50% (E2E)</w:t>
+        <w:t>Frontend : ≥ 50% (E2E)</w:t>
       </w:r>
     </w:p>
     <w:p>
@@ -15148,15 +15004,6 @@
 </file>
 
 <file path=customXml/item1.xml><?xml version="1.0" encoding="utf-8"?>
-<?mso-contentType ?>
-<FormTemplates xmlns="http://schemas.microsoft.com/sharepoint/v3/contenttype/forms">
-  <Display>DocumentLibraryForm</Display>
-  <Edit>DocumentLibraryForm</Edit>
-  <New>DocumentLibraryForm</New>
-</FormTemplates>
-</file>
-
-<file path=customXml/item2.xml><?xml version="1.0" encoding="utf-8"?>
 <ct:contentTypeSchema xmlns:ct="http://schemas.microsoft.com/office/2006/metadata/contentType" xmlns:ma="http://schemas.microsoft.com/office/2006/metadata/properties/metaAttributes" ct:_="" ma:_="" ma:contentTypeName="Document" ma:contentTypeID="0x01010080C9F2488912074FB587B9AD9ADAE5BB" ma:contentTypeVersion="11" ma:contentTypeDescription="Crée un document." ma:contentTypeScope="" ma:versionID="a2be162fbe3f4e7426533d26b1680399">
   <xsd:schema xmlns:xsd="http://www.w3.org/2001/XMLSchema" xmlns:xs="http://www.w3.org/2001/XMLSchema" xmlns:p="http://schemas.microsoft.com/office/2006/metadata/properties" xmlns:ns2="b5cf4370-ac38-4b9e-9836-ef6f5df64f24" xmlns:ns3="eefa3612-053e-497a-ae76-8a76877f5e22" targetNamespace="http://schemas.microsoft.com/office/2006/metadata/properties" ma:root="true" ma:fieldsID="9f4499021d7b43c69fca15d3c052133a" ns2:_="" ns3:_="">
     <xsd:import namespace="b5cf4370-ac38-4b9e-9836-ef6f5df64f24"/>
@@ -15351,11 +15198,16 @@
 </ct:contentTypeSchema>
 </file>
 
-<file path=customXml/item3.xml><?xml version="1.0" encoding="utf-8"?>
-<b:Sources xmlns:b="http://schemas.openxmlformats.org/officeDocument/2006/bibliography" xmlns="http://schemas.openxmlformats.org/officeDocument/2006/bibliography" SelectedStyle="/APA.XSL" StyleName="APA"/>
+<file path=customXml/item2.xml><?xml version="1.0" encoding="utf-8"?>
+<?mso-contentType ?>
+<FormTemplates xmlns="http://schemas.microsoft.com/sharepoint/v3/contenttype/forms">
+  <Display>DocumentLibraryForm</Display>
+  <Edit>DocumentLibraryForm</Edit>
+  <New>DocumentLibraryForm</New>
+</FormTemplates>
 </file>
 
-<file path=customXml/item4.xml><?xml version="1.0" encoding="utf-8"?>
+<file path=customXml/item3.xml><?xml version="1.0" encoding="utf-8"?>
 <p:properties xmlns:p="http://schemas.microsoft.com/office/2006/metadata/properties" xmlns:xsi="http://www.w3.org/2001/XMLSchema-instance" xmlns:pc="http://schemas.microsoft.com/office/infopath/2007/PartnerControls">
   <documentManagement>
     <TaxCatchAll xmlns="eefa3612-053e-497a-ae76-8a76877f5e22" xsi:nil="true"/>
@@ -15366,15 +15218,11 @@
 </p:properties>
 </file>
 
-<file path=customXml/itemProps1.xml><?xml version="1.0" encoding="utf-8"?>
-<ds:datastoreItem xmlns:ds="http://schemas.openxmlformats.org/officeDocument/2006/customXml" ds:itemID="{E263A1A0-B013-4F50-A5C4-0E889429C972}">
-  <ds:schemaRefs>
-    <ds:schemaRef ds:uri="http://schemas.microsoft.com/sharepoint/v3/contenttype/forms"/>
-  </ds:schemaRefs>
-</ds:datastoreItem>
+<file path=customXml/item4.xml><?xml version="1.0" encoding="utf-8"?>
+<b:Sources xmlns:b="http://schemas.openxmlformats.org/officeDocument/2006/bibliography" xmlns="http://schemas.openxmlformats.org/officeDocument/2006/bibliography" SelectedStyle="/APA.XSL" StyleName="APA"/>
 </file>
 
-<file path=customXml/itemProps2.xml><?xml version="1.0" encoding="utf-8"?>
+<file path=customXml/itemProps1.xml><?xml version="1.0" encoding="utf-8"?>
 <ds:datastoreItem xmlns:ds="http://schemas.openxmlformats.org/officeDocument/2006/customXml" ds:itemID="{8932DB97-FFF4-4761-BA1F-DB9A90EC3A77}">
   <ds:schemaRefs>
     <ds:schemaRef ds:uri="http://schemas.microsoft.com/office/2006/metadata/contentType"/>
@@ -15393,15 +15241,15 @@
 </ds:datastoreItem>
 </file>
 
-<file path=customXml/itemProps3.xml><?xml version="1.0" encoding="utf-8"?>
-<ds:datastoreItem xmlns:ds="http://schemas.openxmlformats.org/officeDocument/2006/customXml" ds:itemID="{EF278816-EC6F-A645-907D-7F25AECB1D4A}">
+<file path=customXml/itemProps2.xml><?xml version="1.0" encoding="utf-8"?>
+<ds:datastoreItem xmlns:ds="http://schemas.openxmlformats.org/officeDocument/2006/customXml" ds:itemID="{E263A1A0-B013-4F50-A5C4-0E889429C972}">
   <ds:schemaRefs>
-    <ds:schemaRef ds:uri="http://schemas.openxmlformats.org/officeDocument/2006/bibliography"/>
+    <ds:schemaRef ds:uri="http://schemas.microsoft.com/sharepoint/v3/contenttype/forms"/>
   </ds:schemaRefs>
 </ds:datastoreItem>
 </file>
 
-<file path=customXml/itemProps4.xml><?xml version="1.0" encoding="utf-8"?>
+<file path=customXml/itemProps3.xml><?xml version="1.0" encoding="utf-8"?>
 <ds:datastoreItem xmlns:ds="http://schemas.openxmlformats.org/officeDocument/2006/customXml" ds:itemID="{29A90ACA-0BFE-4A6A-AB27-12C84B2F32B7}">
   <ds:schemaRefs>
     <ds:schemaRef ds:uri="http://schemas.microsoft.com/office/2006/metadata/properties"/>
@@ -15410,4 +15258,12 @@
     <ds:schemaRef ds:uri="b5cf4370-ac38-4b9e-9836-ef6f5df64f24"/>
   </ds:schemaRefs>
 </ds:datastoreItem>
+</file>
+
+<file path=customXml/itemProps4.xml><?xml version="1.0" encoding="utf-8"?>
+<ds:datastoreItem xmlns:ds="http://schemas.openxmlformats.org/officeDocument/2006/customXml" ds:itemID="{EF278816-EC6F-A645-907D-7F25AECB1D4A}">
+  <ds:schemaRefs>
+    <ds:schemaRef ds:uri="http://schemas.openxmlformats.org/officeDocument/2006/bibliography"/>
+  </ds:schemaRefs>
+</ds:datastoreItem>
 </file>
</xml_diff>

<commit_message>
code(env): Erreur de la commande "LoadEnvFile" inexistante.
[15MIN][DONE]

Une erreur apparaissait au lancement du backend indiquant une commande qui n'existait pas. Je l'ai corrigé.
</commit_message>
<xml_diff>
--- a/doc/E-P_Test-TeixeiraSottile-Strategietest.docx
+++ b/doc/E-P_Test-TeixeiraSottile-Strategietest.docx
@@ -36,23 +36,13 @@
         </w:rPr>
         <w:t xml:space="preserve"> </w:t>
       </w:r>
-      <w:proofErr w:type="spellStart"/>
       <w:r>
         <w:rPr>
           <w:sz w:val="50"/>
           <w:szCs w:val="50"/>
           <w:lang w:val="fr-CH"/>
         </w:rPr>
-        <w:t>todo</w:t>
-      </w:r>
-      <w:proofErr w:type="spellEnd"/>
-      <w:r>
-        <w:rPr>
-          <w:sz w:val="50"/>
-          <w:szCs w:val="50"/>
-          <w:lang w:val="fr-CH"/>
-        </w:rPr>
-        <w:t>-app</w:t>
+        <w:t>todo-app</w:t>
       </w:r>
     </w:p>
     <w:p>
@@ -211,21 +201,7 @@
         <w:rPr>
           <w:lang w:val="fr-CH"/>
         </w:rPr>
-        <w:t>Création de profil (</w:t>
-      </w:r>
-      <w:proofErr w:type="spellStart"/>
-      <w:r>
-        <w:rPr>
-          <w:lang w:val="fr-CH"/>
-        </w:rPr>
-        <w:t>sign</w:t>
-      </w:r>
-      <w:proofErr w:type="spellEnd"/>
-      <w:r>
-        <w:rPr>
-          <w:lang w:val="fr-CH"/>
-        </w:rPr>
-        <w:t xml:space="preserve"> up)</w:t>
+        <w:t>Création de profil (sign up)</w:t>
       </w:r>
     </w:p>
     <w:p>
@@ -244,21 +220,7 @@
         <w:rPr>
           <w:lang w:val="fr-CH"/>
         </w:rPr>
-        <w:t xml:space="preserve">Authentification (login / </w:t>
-      </w:r>
-      <w:proofErr w:type="spellStart"/>
-      <w:r>
-        <w:rPr>
-          <w:lang w:val="fr-CH"/>
-        </w:rPr>
-        <w:t>logout</w:t>
-      </w:r>
-      <w:proofErr w:type="spellEnd"/>
-      <w:r>
-        <w:rPr>
-          <w:lang w:val="fr-CH"/>
-        </w:rPr>
-        <w:t>)</w:t>
+        <w:t>Authentification (login / logout)</w:t>
       </w:r>
     </w:p>
     <w:p>
@@ -296,16 +258,8 @@
         <w:rPr>
           <w:lang w:val="fr-CH"/>
         </w:rPr>
-        <w:t xml:space="preserve">Gestion des </w:t>
+        <w:t>Gestion des Todo</w:t>
       </w:r>
-      <w:proofErr w:type="spellStart"/>
-      <w:r>
-        <w:rPr>
-          <w:lang w:val="fr-CH"/>
-        </w:rPr>
-        <w:t>Todo</w:t>
-      </w:r>
-      <w:proofErr w:type="spellEnd"/>
     </w:p>
     <w:p>
       <w:pPr>
@@ -323,16 +277,8 @@
         <w:rPr>
           <w:lang w:val="fr-CH"/>
         </w:rPr>
-        <w:t xml:space="preserve">Ajout / modification / suppression de </w:t>
+        <w:t>Navigation (home, todos, profil, à propos)</w:t>
       </w:r>
-      <w:proofErr w:type="spellStart"/>
-      <w:r>
-        <w:rPr>
-          <w:lang w:val="fr-CH"/>
-        </w:rPr>
-        <w:t>Todo</w:t>
-      </w:r>
-      <w:proofErr w:type="spellEnd"/>
     </w:p>
     <w:p>
       <w:pPr>
@@ -350,21 +296,7 @@
         <w:rPr>
           <w:lang w:val="fr-CH"/>
         </w:rPr>
-        <w:t xml:space="preserve">Navigation (home, </w:t>
-      </w:r>
-      <w:proofErr w:type="spellStart"/>
-      <w:r>
-        <w:rPr>
-          <w:lang w:val="fr-CH"/>
-        </w:rPr>
-        <w:t>todos</w:t>
-      </w:r>
-      <w:proofErr w:type="spellEnd"/>
-      <w:r>
-        <w:rPr>
-          <w:lang w:val="fr-CH"/>
-        </w:rPr>
-        <w:t>, profil, à propos)</w:t>
+        <w:t>Mode clair / sombre</w:t>
       </w:r>
     </w:p>
     <w:p>
@@ -375,36 +307,9 @@
           <w:numId w:val="15"/>
         </w:numPr>
         <w:spacing w:before="240" w:after="240"/>
-        <w:rPr>
-          <w:lang w:val="fr-CH"/>
-        </w:rPr>
       </w:pPr>
       <w:r>
-        <w:rPr>
-          <w:lang w:val="fr-CH"/>
-        </w:rPr>
-        <w:t>Mode clair / sombre</w:t>
-      </w:r>
-    </w:p>
-    <w:p>
-      <w:pPr>
-        <w:pStyle w:val="Paragraphedeliste"/>
-        <w:numPr>
-          <w:ilvl w:val="0"/>
-          <w:numId w:val="15"/>
-        </w:numPr>
-        <w:spacing w:before="240" w:after="240"/>
-      </w:pPr>
-      <w:r>
-        <w:t xml:space="preserve">API backend (auth, user, </w:t>
-      </w:r>
-      <w:proofErr w:type="spellStart"/>
-      <w:r>
-        <w:t>todo</w:t>
-      </w:r>
-      <w:proofErr w:type="spellEnd"/>
-      <w:r>
-        <w:t>)</w:t>
+        <w:t>API backend (auth, user, todo)</w:t>
       </w:r>
     </w:p>
     <w:p>
@@ -447,7 +352,6 @@
         </w:rPr>
         <w:t xml:space="preserve">       </w:t>
       </w:r>
-      <w:proofErr w:type="spellStart"/>
       <w:r>
         <w:rPr>
           <w:b/>
@@ -458,7 +362,6 @@
         </w:rPr>
         <w:t>Exlus</w:t>
       </w:r>
-      <w:proofErr w:type="spellEnd"/>
     </w:p>
     <w:p>
       <w:pPr>
@@ -475,16 +378,8 @@
         <w:rPr>
           <w:lang w:val="fr-CH"/>
         </w:rPr>
-        <w:t xml:space="preserve">Fonctionnalités non spécifiées dans le </w:t>
+        <w:t>Fonctionnalités non spécifiées dans le CdC</w:t>
       </w:r>
-      <w:proofErr w:type="spellStart"/>
-      <w:r>
-        <w:rPr>
-          <w:lang w:val="fr-CH"/>
-        </w:rPr>
-        <w:t>CdC</w:t>
-      </w:r>
-      <w:proofErr w:type="spellEnd"/>
     </w:p>
     <w:p>
       <w:pPr>
@@ -670,7 +565,6 @@
                 <w:bCs/>
               </w:rPr>
             </w:pPr>
-            <w:proofErr w:type="spellStart"/>
             <w:r>
               <w:rPr>
                 <w:b/>
@@ -679,7 +573,6 @@
               <w:lastRenderedPageBreak/>
               <w:t>Environnement</w:t>
             </w:r>
-            <w:proofErr w:type="spellEnd"/>
           </w:p>
         </w:tc>
         <w:tc>
@@ -715,7 +608,6 @@
                 <w:bCs/>
               </w:rPr>
             </w:pPr>
-            <w:proofErr w:type="spellStart"/>
             <w:r>
               <w:rPr>
                 <w:b/>
@@ -723,7 +615,6 @@
               </w:rPr>
               <w:t>Contenu</w:t>
             </w:r>
-            <w:proofErr w:type="spellEnd"/>
           </w:p>
         </w:tc>
         <w:tc>
@@ -738,7 +629,6 @@
                 <w:bCs/>
               </w:rPr>
             </w:pPr>
-            <w:proofErr w:type="spellStart"/>
             <w:r>
               <w:rPr>
                 <w:b/>
@@ -746,7 +636,6 @@
               </w:rPr>
               <w:t>Accès</w:t>
             </w:r>
-            <w:proofErr w:type="spellEnd"/>
           </w:p>
         </w:tc>
       </w:tr>
@@ -758,15 +647,7 @@
           </w:tcPr>
           <w:p>
             <w:r>
-              <w:t>DEV (</w:t>
-            </w:r>
-            <w:proofErr w:type="spellStart"/>
-            <w:r>
-              <w:t>Développement</w:t>
-            </w:r>
-            <w:proofErr w:type="spellEnd"/>
-            <w:r>
-              <w:t>)</w:t>
+              <w:t>DEV (Développement)</w:t>
             </w:r>
           </w:p>
         </w:tc>
@@ -777,21 +658,8 @@
           </w:tcPr>
           <w:p>
             <w:r>
-              <w:t xml:space="preserve">Tests </w:t>
+              <w:t>Tests unitaires et débogage</w:t>
             </w:r>
-            <w:proofErr w:type="spellStart"/>
-            <w:r>
-              <w:t>unitaires</w:t>
-            </w:r>
-            <w:proofErr w:type="spellEnd"/>
-            <w:r>
-              <w:t xml:space="preserve"> et </w:t>
-            </w:r>
-            <w:proofErr w:type="spellStart"/>
-            <w:r>
-              <w:t>débogage</w:t>
-            </w:r>
-            <w:proofErr w:type="spellEnd"/>
           </w:p>
         </w:tc>
         <w:tc>
@@ -809,16 +677,8 @@
               <w:rPr>
                 <w:lang w:val="fr-CH"/>
               </w:rPr>
-              <w:t xml:space="preserve">Dernier code, base locale ou </w:t>
+              <w:t>Dernier code, base locale ou mockée</w:t>
             </w:r>
-            <w:proofErr w:type="spellStart"/>
-            <w:r>
-              <w:rPr>
-                <w:lang w:val="fr-CH"/>
-              </w:rPr>
-              <w:t>mockée</w:t>
-            </w:r>
-            <w:proofErr w:type="spellEnd"/>
           </w:p>
         </w:tc>
         <w:tc>
@@ -827,11 +687,9 @@
             <w:hideMark/>
           </w:tcPr>
           <w:p>
-            <w:proofErr w:type="spellStart"/>
             <w:r>
               <w:t>Développeurs</w:t>
             </w:r>
-            <w:proofErr w:type="spellEnd"/>
           </w:p>
         </w:tc>
       </w:tr>
@@ -843,15 +701,7 @@
           </w:tcPr>
           <w:p>
             <w:r>
-              <w:t>INT (</w:t>
-            </w:r>
-            <w:proofErr w:type="spellStart"/>
-            <w:r>
-              <w:t>Intégration</w:t>
-            </w:r>
-            <w:proofErr w:type="spellEnd"/>
-            <w:r>
-              <w:t>)</w:t>
+              <w:t>INT (Intégration)</w:t>
             </w:r>
           </w:p>
         </w:tc>
@@ -887,13 +737,8 @@
           </w:tcPr>
           <w:p>
             <w:r>
-              <w:t xml:space="preserve">Build stable, base </w:t>
+              <w:t>Build stable, base partagée</w:t>
             </w:r>
-            <w:proofErr w:type="spellStart"/>
-            <w:r>
-              <w:t>partagée</w:t>
-            </w:r>
-            <w:proofErr w:type="spellEnd"/>
           </w:p>
         </w:tc>
         <w:tc>
@@ -943,19 +788,9 @@
             <w:tcW w:w="2160" w:type="dxa"/>
           </w:tcPr>
           <w:p>
-            <w:proofErr w:type="spellStart"/>
             <w:r>
-              <w:t>Doonées</w:t>
+              <w:t>Doonées anonymisées</w:t>
             </w:r>
-            <w:proofErr w:type="spellEnd"/>
-            <w:r>
-              <w:t xml:space="preserve"> </w:t>
-            </w:r>
-            <w:proofErr w:type="spellStart"/>
-            <w:r>
-              <w:t>anonymisées</w:t>
-            </w:r>
-            <w:proofErr w:type="spellEnd"/>
           </w:p>
         </w:tc>
         <w:tc>
@@ -964,21 +799,8 @@
           </w:tcPr>
           <w:p>
             <w:r>
-              <w:t xml:space="preserve">QA / </w:t>
+              <w:t>QA / utilisateurs testeurs</w:t>
             </w:r>
-            <w:proofErr w:type="spellStart"/>
-            <w:r>
-              <w:t>utilisateurs</w:t>
-            </w:r>
-            <w:proofErr w:type="spellEnd"/>
-            <w:r>
-              <w:t xml:space="preserve"> </w:t>
-            </w:r>
-            <w:proofErr w:type="spellStart"/>
-            <w:r>
-              <w:t>testeurs</w:t>
-            </w:r>
-            <w:proofErr w:type="spellEnd"/>
           </w:p>
         </w:tc>
       </w:tr>
@@ -1525,14 +1347,12 @@
         </w:rPr>
         <w:t xml:space="preserve"> : </w:t>
       </w:r>
-      <w:proofErr w:type="spellStart"/>
       <w:r>
         <w:rPr>
           <w:lang w:val="fr-CH"/>
         </w:rPr>
         <w:t>Jest</w:t>
       </w:r>
-      <w:proofErr w:type="spellEnd"/>
     </w:p>
     <w:p>
       <w:pPr>
@@ -1549,16 +1369,8 @@
         <w:rPr>
           <w:lang w:val="fr-CH"/>
         </w:rPr>
-        <w:t xml:space="preserve">Tests API : </w:t>
+        <w:t>Tests API : Insomnia</w:t>
       </w:r>
-      <w:proofErr w:type="spellStart"/>
-      <w:r>
-        <w:rPr>
-          <w:lang w:val="fr-CH"/>
-        </w:rPr>
-        <w:t>Insomnia</w:t>
-      </w:r>
-      <w:proofErr w:type="spellEnd"/>
     </w:p>
     <w:p>
       <w:pPr>
@@ -1583,14 +1395,12 @@
         </w:rPr>
         <w:t xml:space="preserve"> : </w:t>
       </w:r>
-      <w:proofErr w:type="spellStart"/>
       <w:r>
         <w:rPr>
           <w:lang w:val="fr-CH"/>
         </w:rPr>
         <w:t>Cypress</w:t>
       </w:r>
-      <w:proofErr w:type="spellEnd"/>
     </w:p>
     <w:p>
       <w:pPr>
@@ -1734,23 +1544,7 @@
           <w:rFonts w:ascii="Calibri" w:eastAsia="Calibri" w:hAnsi="Calibri" w:cs="Calibri"/>
           <w:lang w:val="fr-CH"/>
         </w:rPr>
-        <w:t xml:space="preserve">Le </w:t>
-      </w:r>
-      <w:proofErr w:type="spellStart"/>
-      <w:r>
-        <w:rPr>
-          <w:rFonts w:ascii="Calibri" w:eastAsia="Calibri" w:hAnsi="Calibri" w:cs="Calibri"/>
-          <w:lang w:val="fr-CH"/>
-        </w:rPr>
-        <w:t>lint</w:t>
-      </w:r>
-      <w:proofErr w:type="spellEnd"/>
-      <w:r>
-        <w:rPr>
-          <w:rFonts w:ascii="Calibri" w:eastAsia="Calibri" w:hAnsi="Calibri" w:cs="Calibri"/>
-          <w:lang w:val="fr-CH"/>
-        </w:rPr>
-        <w:t xml:space="preserve"> et l’audit passent sans erreur critique.</w:t>
+        <w:t>Le lint et l’audit passent sans erreur critique.</w:t>
       </w:r>
     </w:p>
     <w:p>
@@ -1800,21 +1594,7 @@
         <w:rPr>
           <w:rFonts w:ascii="Calibri" w:eastAsia="Calibri" w:hAnsi="Calibri" w:cs="Calibri"/>
         </w:rPr>
-        <w:t xml:space="preserve">100% des tests </w:t>
-      </w:r>
-      <w:proofErr w:type="spellStart"/>
-      <w:r>
-        <w:rPr>
-          <w:rFonts w:ascii="Calibri" w:eastAsia="Calibri" w:hAnsi="Calibri" w:cs="Calibri"/>
-        </w:rPr>
-        <w:t>passent</w:t>
-      </w:r>
-      <w:proofErr w:type="spellEnd"/>
-      <w:r>
-        <w:rPr>
-          <w:rFonts w:ascii="Calibri" w:eastAsia="Calibri" w:hAnsi="Calibri" w:cs="Calibri"/>
-        </w:rPr>
-        <w:t>.</w:t>
+        <w:t>100% des tests passent.</w:t>
       </w:r>
     </w:p>
     <w:p>
@@ -1888,23 +1668,7 @@
           <w:rFonts w:ascii="Calibri" w:eastAsia="Calibri" w:hAnsi="Calibri" w:cs="Calibri"/>
           <w:lang w:val="fr-CH"/>
         </w:rPr>
-        <w:t xml:space="preserve">Le </w:t>
-      </w:r>
-      <w:proofErr w:type="spellStart"/>
-      <w:r>
-        <w:rPr>
-          <w:rFonts w:ascii="Calibri" w:eastAsia="Calibri" w:hAnsi="Calibri" w:cs="Calibri"/>
-          <w:lang w:val="fr-CH"/>
-        </w:rPr>
-        <w:t>coverage</w:t>
-      </w:r>
-      <w:proofErr w:type="spellEnd"/>
-      <w:r>
-        <w:rPr>
-          <w:rFonts w:ascii="Calibri" w:eastAsia="Calibri" w:hAnsi="Calibri" w:cs="Calibri"/>
-          <w:lang w:val="fr-CH"/>
-        </w:rPr>
-        <w:t xml:space="preserve"> minimum est atteint :</w:t>
+        <w:t>Le coverage minimum est atteint :</w:t>
       </w:r>
     </w:p>
     <w:p>
@@ -2023,21 +1787,7 @@
         <w:rPr>
           <w:lang w:val="fr-CH"/>
         </w:rPr>
-        <w:t xml:space="preserve">Serveur </w:t>
-      </w:r>
-      <w:proofErr w:type="spellStart"/>
-      <w:r>
-        <w:rPr>
-          <w:lang w:val="fr-CH"/>
-        </w:rPr>
-        <w:t>staging</w:t>
-      </w:r>
-      <w:proofErr w:type="spellEnd"/>
-      <w:r>
-        <w:rPr>
-          <w:lang w:val="fr-CH"/>
-        </w:rPr>
-        <w:t xml:space="preserve"> indisponible</w:t>
+        <w:t>Serveur staging indisponible</w:t>
       </w:r>
     </w:p>
     <w:sectPr>
@@ -15004,6 +14754,15 @@
 </file>
 
 <file path=customXml/item1.xml><?xml version="1.0" encoding="utf-8"?>
+<?mso-contentType ?>
+<FormTemplates xmlns="http://schemas.microsoft.com/sharepoint/v3/contenttype/forms">
+  <Display>DocumentLibraryForm</Display>
+  <Edit>DocumentLibraryForm</Edit>
+  <New>DocumentLibraryForm</New>
+</FormTemplates>
+</file>
+
+<file path=customXml/item2.xml><?xml version="1.0" encoding="utf-8"?>
 <ct:contentTypeSchema xmlns:ct="http://schemas.microsoft.com/office/2006/metadata/contentType" xmlns:ma="http://schemas.microsoft.com/office/2006/metadata/properties/metaAttributes" ct:_="" ma:_="" ma:contentTypeName="Document" ma:contentTypeID="0x01010080C9F2488912074FB587B9AD9ADAE5BB" ma:contentTypeVersion="11" ma:contentTypeDescription="Crée un document." ma:contentTypeScope="" ma:versionID="a2be162fbe3f4e7426533d26b1680399">
   <xsd:schema xmlns:xsd="http://www.w3.org/2001/XMLSchema" xmlns:xs="http://www.w3.org/2001/XMLSchema" xmlns:p="http://schemas.microsoft.com/office/2006/metadata/properties" xmlns:ns2="b5cf4370-ac38-4b9e-9836-ef6f5df64f24" xmlns:ns3="eefa3612-053e-497a-ae76-8a76877f5e22" targetNamespace="http://schemas.microsoft.com/office/2006/metadata/properties" ma:root="true" ma:fieldsID="9f4499021d7b43c69fca15d3c052133a" ns2:_="" ns3:_="">
     <xsd:import namespace="b5cf4370-ac38-4b9e-9836-ef6f5df64f24"/>
@@ -15198,16 +14957,11 @@
 </ct:contentTypeSchema>
 </file>
 
-<file path=customXml/item2.xml><?xml version="1.0" encoding="utf-8"?>
-<?mso-contentType ?>
-<FormTemplates xmlns="http://schemas.microsoft.com/sharepoint/v3/contenttype/forms">
-  <Display>DocumentLibraryForm</Display>
-  <Edit>DocumentLibraryForm</Edit>
-  <New>DocumentLibraryForm</New>
-</FormTemplates>
+<file path=customXml/item3.xml><?xml version="1.0" encoding="utf-8"?>
+<b:Sources xmlns:b="http://schemas.openxmlformats.org/officeDocument/2006/bibliography" xmlns="http://schemas.openxmlformats.org/officeDocument/2006/bibliography" SelectedStyle="/APA.XSL" StyleName="APA"/>
 </file>
 
-<file path=customXml/item3.xml><?xml version="1.0" encoding="utf-8"?>
+<file path=customXml/item4.xml><?xml version="1.0" encoding="utf-8"?>
 <p:properties xmlns:p="http://schemas.microsoft.com/office/2006/metadata/properties" xmlns:xsi="http://www.w3.org/2001/XMLSchema-instance" xmlns:pc="http://schemas.microsoft.com/office/infopath/2007/PartnerControls">
   <documentManagement>
     <TaxCatchAll xmlns="eefa3612-053e-497a-ae76-8a76877f5e22" xsi:nil="true"/>
@@ -15218,11 +14972,15 @@
 </p:properties>
 </file>
 
-<file path=customXml/item4.xml><?xml version="1.0" encoding="utf-8"?>
-<b:Sources xmlns:b="http://schemas.openxmlformats.org/officeDocument/2006/bibliography" xmlns="http://schemas.openxmlformats.org/officeDocument/2006/bibliography" SelectedStyle="/APA.XSL" StyleName="APA"/>
+<file path=customXml/itemProps1.xml><?xml version="1.0" encoding="utf-8"?>
+<ds:datastoreItem xmlns:ds="http://schemas.openxmlformats.org/officeDocument/2006/customXml" ds:itemID="{E263A1A0-B013-4F50-A5C4-0E889429C972}">
+  <ds:schemaRefs>
+    <ds:schemaRef ds:uri="http://schemas.microsoft.com/sharepoint/v3/contenttype/forms"/>
+  </ds:schemaRefs>
+</ds:datastoreItem>
 </file>
 
-<file path=customXml/itemProps1.xml><?xml version="1.0" encoding="utf-8"?>
+<file path=customXml/itemProps2.xml><?xml version="1.0" encoding="utf-8"?>
 <ds:datastoreItem xmlns:ds="http://schemas.openxmlformats.org/officeDocument/2006/customXml" ds:itemID="{8932DB97-FFF4-4761-BA1F-DB9A90EC3A77}">
   <ds:schemaRefs>
     <ds:schemaRef ds:uri="http://schemas.microsoft.com/office/2006/metadata/contentType"/>
@@ -15241,15 +14999,15 @@
 </ds:datastoreItem>
 </file>
 
-<file path=customXml/itemProps2.xml><?xml version="1.0" encoding="utf-8"?>
-<ds:datastoreItem xmlns:ds="http://schemas.openxmlformats.org/officeDocument/2006/customXml" ds:itemID="{E263A1A0-B013-4F50-A5C4-0E889429C972}">
+<file path=customXml/itemProps3.xml><?xml version="1.0" encoding="utf-8"?>
+<ds:datastoreItem xmlns:ds="http://schemas.openxmlformats.org/officeDocument/2006/customXml" ds:itemID="{EF278816-EC6F-A645-907D-7F25AECB1D4A}">
   <ds:schemaRefs>
-    <ds:schemaRef ds:uri="http://schemas.microsoft.com/sharepoint/v3/contenttype/forms"/>
+    <ds:schemaRef ds:uri="http://schemas.openxmlformats.org/officeDocument/2006/bibliography"/>
   </ds:schemaRefs>
 </ds:datastoreItem>
 </file>
 
-<file path=customXml/itemProps3.xml><?xml version="1.0" encoding="utf-8"?>
+<file path=customXml/itemProps4.xml><?xml version="1.0" encoding="utf-8"?>
 <ds:datastoreItem xmlns:ds="http://schemas.openxmlformats.org/officeDocument/2006/customXml" ds:itemID="{29A90ACA-0BFE-4A6A-AB27-12C84B2F32B7}">
   <ds:schemaRefs>
     <ds:schemaRef ds:uri="http://schemas.microsoft.com/office/2006/metadata/properties"/>
@@ -15258,12 +15016,4 @@
     <ds:schemaRef ds:uri="b5cf4370-ac38-4b9e-9836-ef6f5df64f24"/>
   </ds:schemaRefs>
 </ds:datastoreItem>
-</file>
-
-<file path=customXml/itemProps4.xml><?xml version="1.0" encoding="utf-8"?>
-<ds:datastoreItem xmlns:ds="http://schemas.openxmlformats.org/officeDocument/2006/customXml" ds:itemID="{EF278816-EC6F-A645-907D-7F25AECB1D4A}">
-  <ds:schemaRefs>
-    <ds:schemaRef ds:uri="http://schemas.openxmlformats.org/officeDocument/2006/bibliography"/>
-  </ds:schemaRefs>
-</ds:datastoreItem>
 </file>
</xml_diff>

<commit_message>
doc(plantest) faire plan de test monde sombre/clair
[50min][DONE][TEST]
J'ai pris beaucoup de temps a le faire car j'ai du chercher des test a faire avec ce plan test
</commit_message>
<xml_diff>
--- a/doc/E-P_Test-TeixeiraSottile-Strategietest.docx
+++ b/doc/E-P_Test-TeixeiraSottile-Strategietest.docx
@@ -305,35 +305,10 @@
         </w:rPr>
         <w:t>Todo</w:t>
       </w:r>
+      <w:bookmarkStart w:id="0" w:name="_Hlk215476217"/>
       <w:proofErr w:type="spellEnd"/>
     </w:p>
-    <w:p>
-      <w:pPr>
-        <w:pStyle w:val="Paragraphedeliste"/>
-        <w:numPr>
-          <w:ilvl w:val="0"/>
-          <w:numId w:val="15"/>
-        </w:numPr>
-        <w:spacing w:before="240" w:after="240"/>
-        <w:rPr>
-          <w:lang w:val="fr-CH"/>
-        </w:rPr>
-      </w:pPr>
-      <w:r>
-        <w:rPr>
-          <w:lang w:val="fr-CH"/>
-        </w:rPr>
-        <w:t xml:space="preserve">Ajout / modification / suppression de </w:t>
-      </w:r>
-      <w:proofErr w:type="spellStart"/>
-      <w:r>
-        <w:rPr>
-          <w:lang w:val="fr-CH"/>
-        </w:rPr>
-        <w:t>Todo</w:t>
-      </w:r>
-      <w:proofErr w:type="spellEnd"/>
-    </w:p>
+    <w:bookmarkEnd w:id="0"/>
     <w:p>
       <w:pPr>
         <w:pStyle w:val="Paragraphedeliste"/>
@@ -15004,6 +14979,15 @@
 </file>
 
 <file path=customXml/item1.xml><?xml version="1.0" encoding="utf-8"?>
+<?mso-contentType ?>
+<FormTemplates xmlns="http://schemas.microsoft.com/sharepoint/v3/contenttype/forms">
+  <Display>DocumentLibraryForm</Display>
+  <Edit>DocumentLibraryForm</Edit>
+  <New>DocumentLibraryForm</New>
+</FormTemplates>
+</file>
+
+<file path=customXml/item2.xml><?xml version="1.0" encoding="utf-8"?>
 <ct:contentTypeSchema xmlns:ct="http://schemas.microsoft.com/office/2006/metadata/contentType" xmlns:ma="http://schemas.microsoft.com/office/2006/metadata/properties/metaAttributes" ct:_="" ma:_="" ma:contentTypeName="Document" ma:contentTypeID="0x01010080C9F2488912074FB587B9AD9ADAE5BB" ma:contentTypeVersion="11" ma:contentTypeDescription="Crée un document." ma:contentTypeScope="" ma:versionID="a2be162fbe3f4e7426533d26b1680399">
   <xsd:schema xmlns:xsd="http://www.w3.org/2001/XMLSchema" xmlns:xs="http://www.w3.org/2001/XMLSchema" xmlns:p="http://schemas.microsoft.com/office/2006/metadata/properties" xmlns:ns2="b5cf4370-ac38-4b9e-9836-ef6f5df64f24" xmlns:ns3="eefa3612-053e-497a-ae76-8a76877f5e22" targetNamespace="http://schemas.microsoft.com/office/2006/metadata/properties" ma:root="true" ma:fieldsID="9f4499021d7b43c69fca15d3c052133a" ns2:_="" ns3:_="">
     <xsd:import namespace="b5cf4370-ac38-4b9e-9836-ef6f5df64f24"/>
@@ -15198,16 +15182,11 @@
 </ct:contentTypeSchema>
 </file>
 
-<file path=customXml/item2.xml><?xml version="1.0" encoding="utf-8"?>
-<?mso-contentType ?>
-<FormTemplates xmlns="http://schemas.microsoft.com/sharepoint/v3/contenttype/forms">
-  <Display>DocumentLibraryForm</Display>
-  <Edit>DocumentLibraryForm</Edit>
-  <New>DocumentLibraryForm</New>
-</FormTemplates>
+<file path=customXml/item3.xml><?xml version="1.0" encoding="utf-8"?>
+<b:Sources xmlns:b="http://schemas.openxmlformats.org/officeDocument/2006/bibliography" xmlns="http://schemas.openxmlformats.org/officeDocument/2006/bibliography" SelectedStyle="/APA.XSL" StyleName="APA"/>
 </file>
 
-<file path=customXml/item3.xml><?xml version="1.0" encoding="utf-8"?>
+<file path=customXml/item4.xml><?xml version="1.0" encoding="utf-8"?>
 <p:properties xmlns:p="http://schemas.microsoft.com/office/2006/metadata/properties" xmlns:xsi="http://www.w3.org/2001/XMLSchema-instance" xmlns:pc="http://schemas.microsoft.com/office/infopath/2007/PartnerControls">
   <documentManagement>
     <TaxCatchAll xmlns="eefa3612-053e-497a-ae76-8a76877f5e22" xsi:nil="true"/>
@@ -15218,11 +15197,15 @@
 </p:properties>
 </file>
 
-<file path=customXml/item4.xml><?xml version="1.0" encoding="utf-8"?>
-<b:Sources xmlns:b="http://schemas.openxmlformats.org/officeDocument/2006/bibliography" xmlns="http://schemas.openxmlformats.org/officeDocument/2006/bibliography" SelectedStyle="/APA.XSL" StyleName="APA"/>
+<file path=customXml/itemProps1.xml><?xml version="1.0" encoding="utf-8"?>
+<ds:datastoreItem xmlns:ds="http://schemas.openxmlformats.org/officeDocument/2006/customXml" ds:itemID="{E263A1A0-B013-4F50-A5C4-0E889429C972}">
+  <ds:schemaRefs>
+    <ds:schemaRef ds:uri="http://schemas.microsoft.com/sharepoint/v3/contenttype/forms"/>
+  </ds:schemaRefs>
+</ds:datastoreItem>
 </file>
 
-<file path=customXml/itemProps1.xml><?xml version="1.0" encoding="utf-8"?>
+<file path=customXml/itemProps2.xml><?xml version="1.0" encoding="utf-8"?>
 <ds:datastoreItem xmlns:ds="http://schemas.openxmlformats.org/officeDocument/2006/customXml" ds:itemID="{8932DB97-FFF4-4761-BA1F-DB9A90EC3A77}">
   <ds:schemaRefs>
     <ds:schemaRef ds:uri="http://schemas.microsoft.com/office/2006/metadata/contentType"/>
@@ -15241,15 +15224,15 @@
 </ds:datastoreItem>
 </file>
 
-<file path=customXml/itemProps2.xml><?xml version="1.0" encoding="utf-8"?>
-<ds:datastoreItem xmlns:ds="http://schemas.openxmlformats.org/officeDocument/2006/customXml" ds:itemID="{E263A1A0-B013-4F50-A5C4-0E889429C972}">
+<file path=customXml/itemProps3.xml><?xml version="1.0" encoding="utf-8"?>
+<ds:datastoreItem xmlns:ds="http://schemas.openxmlformats.org/officeDocument/2006/customXml" ds:itemID="{EF278816-EC6F-A645-907D-7F25AECB1D4A}">
   <ds:schemaRefs>
-    <ds:schemaRef ds:uri="http://schemas.microsoft.com/sharepoint/v3/contenttype/forms"/>
+    <ds:schemaRef ds:uri="http://schemas.openxmlformats.org/officeDocument/2006/bibliography"/>
   </ds:schemaRefs>
 </ds:datastoreItem>
 </file>
 
-<file path=customXml/itemProps3.xml><?xml version="1.0" encoding="utf-8"?>
+<file path=customXml/itemProps4.xml><?xml version="1.0" encoding="utf-8"?>
 <ds:datastoreItem xmlns:ds="http://schemas.openxmlformats.org/officeDocument/2006/customXml" ds:itemID="{29A90ACA-0BFE-4A6A-AB27-12C84B2F32B7}">
   <ds:schemaRefs>
     <ds:schemaRef ds:uri="http://schemas.microsoft.com/office/2006/metadata/properties"/>
@@ -15258,12 +15241,4 @@
     <ds:schemaRef ds:uri="b5cf4370-ac38-4b9e-9836-ef6f5df64f24"/>
   </ds:schemaRefs>
 </ds:datastoreItem>
-</file>
-
-<file path=customXml/itemProps4.xml><?xml version="1.0" encoding="utf-8"?>
-<ds:datastoreItem xmlns:ds="http://schemas.openxmlformats.org/officeDocument/2006/customXml" ds:itemID="{EF278816-EC6F-A645-907D-7F25AECB1D4A}">
-  <ds:schemaRefs>
-    <ds:schemaRef ds:uri="http://schemas.openxmlformats.org/officeDocument/2006/bibliography"/>
-  </ds:schemaRefs>
-</ds:datastoreItem>
 </file>
</xml_diff>